<commit_message>
update to user guide url
</commit_message>
<xml_diff>
--- a/Users Guides/UserGuide - Medical Practitioners.docx
+++ b/Users Guides/UserGuide - Medical Practitioners.docx
@@ -577,13 +577,43 @@
         <w:jc w:val="center"/>
         <w:rPr>
           <w:rFonts w:ascii="Trebuchet MS" w:hAnsi="Trebuchet MS"/>
-        </w:rPr>
-      </w:pPr>
-      <w:r>
-        <w:rPr>
-          <w:rFonts w:ascii="Trebuchet MS" w:hAnsi="Trebuchet MS"/>
-        </w:rPr>
-        <w:t>www.smartSystemSite.co.uk</w:t>
+          <w:lang w:val="en-GB"/>
+        </w:rPr>
+      </w:pPr>
+      <w:r>
+        <w:rPr>
+          <w:rFonts w:ascii="Trebuchet MS" w:hAnsi="Trebuchet MS"/>
+          <w:lang w:val="en-GB"/>
+        </w:rPr>
+        <w:fldChar w:fldCharType="begin"/>
+      </w:r>
+      <w:r>
+        <w:rPr>
+          <w:rFonts w:ascii="Trebuchet MS" w:hAnsi="Trebuchet MS"/>
+          <w:lang w:val="en-GB"/>
+        </w:rPr>
+        <w:instrText xml:space="preserve"> HYPERLINK "http://localhost/smms/" \o "http://localhost/smms/" \t "_blank" </w:instrText>
+      </w:r>
+      <w:r>
+        <w:rPr>
+          <w:rFonts w:ascii="Trebuchet MS" w:hAnsi="Trebuchet MS"/>
+          <w:lang w:val="en-GB"/>
+        </w:rPr>
+        <w:fldChar w:fldCharType="separate"/>
+      </w:r>
+      <w:r>
+        <w:rPr>
+          <w:rStyle w:val="Hyperlink"/>
+          <w:rFonts w:ascii="Trebuchet MS" w:hAnsi="Trebuchet MS"/>
+          <w:lang w:val="en-GB"/>
+        </w:rPr>
+        <w:t>http://localhost/smms/</w:t>
+      </w:r>
+      <w:r>
+        <w:rPr>
+          <w:rFonts w:ascii="Trebuchet MS" w:hAnsi="Trebuchet MS"/>
+        </w:rPr>
+        <w:fldChar w:fldCharType="end"/>
       </w:r>
     </w:p>
     <w:p>
@@ -5568,6 +5598,7 @@
       <w:r>
         <w:rPr>
           <w:rFonts w:ascii="Trebuchet MS" w:hAnsi="Trebuchet MS"/>
+          <w:noProof/>
         </w:rPr>
         <w:drawing>
           <wp:anchor distT="0" distB="0" distL="114300" distR="114300" simplePos="0" relativeHeight="251683840" behindDoc="1" locked="0" layoutInCell="1" allowOverlap="1" wp14:anchorId="6EDA1873" wp14:editId="1896A393">
@@ -7282,7 +7313,6 @@
   <w:style w:type="character" w:default="1" w:styleId="DefaultParagraphFont">
     <w:name w:val="Default Paragraph Font"/>
     <w:uiPriority w:val="1"/>
-    <w:semiHidden/>
     <w:unhideWhenUsed/>
   </w:style>
   <w:style w:type="table" w:default="1" w:styleId="TableNormal">
@@ -7389,6 +7419,18 @@
     <w:semiHidden/>
     <w:unhideWhenUsed/>
     <w:rsid w:val="00A27351"/>
+  </w:style>
+  <w:style w:type="character" w:styleId="FollowedHyperlink">
+    <w:name w:val="FollowedHyperlink"/>
+    <w:basedOn w:val="DefaultParagraphFont"/>
+    <w:uiPriority w:val="99"/>
+    <w:semiHidden/>
+    <w:unhideWhenUsed/>
+    <w:rsid w:val="00185C41"/>
+    <w:rPr>
+      <w:color w:val="954F72" w:themeColor="followedHyperlink"/>
+      <w:u w:val="single"/>
+    </w:rPr>
   </w:style>
 </w:styles>
 </file>

</xml_diff>